<commit_message>
finished abelian parameterized algoritem
</commit_message>
<xml_diff>
--- a/AlbenianAndParameterized/Report.docx
+++ b/AlbenianAndParameterized/Report.docx
@@ -141,7 +141,15 @@
         <w:pStyle w:val="NormalWeb"/>
       </w:pPr>
       <w:r>
-        <w:t>This algorithm detects substrings that share the same internal structure of repeated characters. While the actual characters may differ, their relative order and the positions of repetitions must be preserved.</w:t>
+        <w:t xml:space="preserve">This algorithm detects substrings that share the same internal structure of repeated characters. While the actual characters may differ, their relative order and the positions of </w:t>
+      </w:r>
+      <w:proofErr w:type="gramStart"/>
+      <w:r>
+        <w:t>repetitions</w:t>
+      </w:r>
+      <w:proofErr w:type="gramEnd"/>
+      <w:r>
+        <w:t xml:space="preserve"> must be preserved.</w:t>
       </w:r>
     </w:p>
     <w:p>
@@ -205,7 +213,13 @@
         <w:pStyle w:val="NormalWeb"/>
       </w:pPr>
       <w:r>
-        <w:t>If we look at your results for test3.txt (the highly repetitive sequence):</w:t>
+        <w:t>If we look at your results for test</w:t>
+      </w:r>
+      <w:r>
+        <w:t>1</w:t>
+      </w:r>
+      <w:r>
+        <w:t>.txt (the highly repetitive sequence):</w:t>
       </w:r>
     </w:p>
     <w:p>
@@ -231,10 +245,10 @@
           <w:b/>
           <w:bCs/>
         </w:rPr>
-        <w:t>196</w:t>
-      </w:r>
-      <w:r>
-        <w:t xml:space="preserve"> matches for the pattern.</w:t>
+        <w:t>325</w:t>
+      </w:r>
+      <w:r>
+        <w:t>matches for the pattern.</w:t>
       </w:r>
     </w:p>
     <w:p>
@@ -260,28 +274,32 @@
           <w:b/>
           <w:bCs/>
         </w:rPr>
-        <w:t>3,956</w:t>
-      </w:r>
-      <w:r>
-        <w:t xml:space="preserve"> matches for the motif.</w:t>
-      </w:r>
-    </w:p>
-    <w:p>
-      <w:pPr>
-        <w:pStyle w:val="NormalWeb"/>
+        <w:t>96</w:t>
+      </w:r>
+      <w:r>
         <w:rPr>
-          <w:rFonts w:eastAsiaTheme="majorEastAsia"/>
           <w:b/>
           <w:bCs/>
         </w:rPr>
-      </w:pPr>
-      <w:r>
+        <w:t xml:space="preserve"> </w:t>
+      </w:r>
+      <w:r>
+        <w:t>matches for the motif.</w:t>
+      </w:r>
+    </w:p>
+    <w:p>
+      <w:pPr>
+        <w:pStyle w:val="NormalWeb"/>
+        <w:ind w:left="360"/>
         <w:rPr>
           <w:rFonts w:eastAsiaTheme="majorEastAsia"/>
-          <w:b/>
-          <w:bCs/>
         </w:rPr>
-        <w:t>Therefore:</w:t>
+      </w:pPr>
+      <w:r>
+        <w:rPr>
+          <w:rFonts w:eastAsiaTheme="majorEastAsia"/>
+        </w:rPr>
+        <w:t>While Abelian matching shows more matches numerically, this happens because the test data was designed for exact matching. This specific dataset contains many repeating sequences, which creates an environment that heavily favors permutations (anagrams).</w:t>
       </w:r>
     </w:p>
     <w:p>
@@ -293,17 +311,78 @@
         </w:numPr>
         <w:rPr>
           <w:rFonts w:eastAsiaTheme="majorEastAsia"/>
-          <w:b/>
-          <w:bCs/>
         </w:rPr>
       </w:pPr>
+      <w:r>
+        <w:rPr>
+          <w:rFonts w:eastAsiaTheme="majorEastAsia"/>
+        </w:rPr>
+        <w:t xml:space="preserve">Parameterized Matching is more flexible: It is </w:t>
+      </w:r>
+      <w:proofErr w:type="gramStart"/>
+      <w:r>
+        <w:rPr>
+          <w:rFonts w:eastAsiaTheme="majorEastAsia"/>
+        </w:rPr>
+        <w:t>alphabet-independent</w:t>
+      </w:r>
+      <w:proofErr w:type="gramEnd"/>
+      <w:r>
+        <w:rPr>
+          <w:rFonts w:eastAsiaTheme="majorEastAsia"/>
+        </w:rPr>
+        <w:t>. It can detect a much higher volume of motifs because it allows characters to be "renamed”.</w:t>
+      </w:r>
+    </w:p>
+    <w:p>
+      <w:pPr>
+        <w:pStyle w:val="NormalWeb"/>
+        <w:numPr>
+          <w:ilvl w:val="0"/>
+          <w:numId w:val="21"/>
+        </w:numPr>
+      </w:pPr>
+      <w:r>
+        <w:rPr>
+          <w:rFonts w:eastAsiaTheme="majorEastAsia"/>
+        </w:rPr>
+        <w:t xml:space="preserve">Abelian Matching is stricter: It is </w:t>
+      </w:r>
+      <w:proofErr w:type="gramStart"/>
+      <w:r>
+        <w:rPr>
+          <w:rFonts w:eastAsiaTheme="majorEastAsia"/>
+        </w:rPr>
+        <w:t>composition-dependent</w:t>
+      </w:r>
+      <w:proofErr w:type="gramEnd"/>
+      <w:r>
+        <w:rPr>
+          <w:rFonts w:eastAsiaTheme="majorEastAsia"/>
+        </w:rPr>
+        <w:t xml:space="preserve">. It requires an exact match of character identities and frequencies. While it is flexible regarding the </w:t>
+      </w:r>
+      <w:r>
+        <w:rPr>
+          <w:rFonts w:eastAsiaTheme="majorEastAsia"/>
+          <w:i/>
+          <w:iCs/>
+        </w:rPr>
+        <w:t>order</w:t>
+      </w:r>
+      <w:r>
+        <w:rPr>
+          <w:rFonts w:eastAsiaTheme="majorEastAsia"/>
+        </w:rPr>
+        <w:t xml:space="preserve"> of characters (anagrams), it is restricted to the specific letters provided in the pattern</w:t>
+      </w:r>
       <w:r>
         <w:rPr>
           <w:rFonts w:eastAsiaTheme="majorEastAsia"/>
           <w:b/>
           <w:bCs/>
         </w:rPr>
-        <w:t>Parameterized Matching is more flexible: It is alphabet-independent. It can detect a much higher volume of motifs because it allows characters to be "renamed</w:t>
+        <w:br/>
       </w:r>
       <w:r>
         <w:rPr>
@@ -311,68 +390,10 @@
           <w:b/>
           <w:bCs/>
         </w:rPr>
-        <w:t>”.</w:t>
-      </w:r>
-    </w:p>
-    <w:p>
-      <w:pPr>
-        <w:pStyle w:val="NormalWeb"/>
-        <w:numPr>
-          <w:ilvl w:val="0"/>
-          <w:numId w:val="21"/>
-        </w:numPr>
-        <w:rPr>
-          <w:rFonts w:eastAsiaTheme="majorEastAsia"/>
-          <w:b/>
-          <w:bCs/>
-        </w:rPr>
-      </w:pPr>
-      <w:r>
-        <w:rPr>
-          <w:rFonts w:eastAsiaTheme="majorEastAsia"/>
-          <w:b/>
-          <w:bCs/>
-        </w:rPr>
-        <w:t xml:space="preserve">Abelian Matching is stricter: It is composition-dependent. It requires an exact match of character identities and frequencies. While it is flexible regarding the </w:t>
-      </w:r>
-      <w:r>
-        <w:rPr>
-          <w:rFonts w:eastAsiaTheme="majorEastAsia"/>
-          <w:b/>
-          <w:bCs/>
-          <w:i/>
-          <w:iCs/>
-        </w:rPr>
-        <w:t>order</w:t>
-      </w:r>
-      <w:r>
-        <w:rPr>
-          <w:rFonts w:eastAsiaTheme="majorEastAsia"/>
-          <w:b/>
-          <w:bCs/>
-        </w:rPr>
-        <w:t xml:space="preserve"> of characters (anagrams), it is restricted to the specific letters provided in the pattern.</w:t>
-      </w:r>
-    </w:p>
-    <w:p>
-      <w:pPr>
-        <w:pStyle w:val="NormalWeb"/>
-      </w:pPr>
-    </w:p>
-    <w:p>
-      <w:pPr>
-        <w:pStyle w:val="NormalWeb"/>
-        <w:rPr>
-          <w:rtl/>
-        </w:rPr>
-      </w:pPr>
-    </w:p>
-    <w:p>
-      <w:pPr>
-        <w:pStyle w:val="NormalWeb"/>
-      </w:pPr>
-      <w:r>
         <w:lastRenderedPageBreak/>
+        <w:br/>
+      </w:r>
+      <w:r>
         <w:t xml:space="preserve">Example </w:t>
       </w:r>
       <w:r>
@@ -432,16 +453,8 @@
           <w:numId w:val="16"/>
         </w:numPr>
         <w:bidi w:val="0"/>
-        <w:rPr>
-          <w:b/>
-          <w:bCs/>
-        </w:rPr>
-      </w:pPr>
-      <w:r>
-        <w:rPr>
-          <w:b/>
-          <w:bCs/>
-        </w:rPr>
+      </w:pPr>
+      <w:r>
         <w:t>Pattern: ACGTA</w:t>
       </w:r>
     </w:p>
@@ -452,16 +465,8 @@
           <w:numId w:val="16"/>
         </w:numPr>
         <w:bidi w:val="0"/>
-        <w:rPr>
-          <w:b/>
-          <w:bCs/>
-        </w:rPr>
-      </w:pPr>
-      <w:r>
-        <w:rPr>
-          <w:b/>
-          <w:bCs/>
-        </w:rPr>
+      </w:pPr>
+      <w:r>
         <w:t>Found: ATGCA at Position 1.</w:t>
       </w:r>
     </w:p>
@@ -472,17 +477,19 @@
           <w:numId w:val="16"/>
         </w:numPr>
         <w:bidi w:val="0"/>
-        <w:rPr>
-          <w:b/>
-          <w:bCs/>
-        </w:rPr>
-      </w:pPr>
-      <w:r>
-        <w:rPr>
-          <w:b/>
-          <w:bCs/>
-        </w:rPr>
-        <w:t xml:space="preserve">ATGCA is a anagram of ACGTA (Counts: A:2, C:1, G:1, T:1). </w:t>
+      </w:pPr>
+      <w:r>
+        <w:t xml:space="preserve">ATGCA is </w:t>
+      </w:r>
+      <w:proofErr w:type="spellStart"/>
+      <w:proofErr w:type="gramStart"/>
+      <w:r>
+        <w:t>a</w:t>
+      </w:r>
+      <w:proofErr w:type="spellEnd"/>
+      <w:proofErr w:type="gramEnd"/>
+      <w:r>
+        <w:t xml:space="preserve"> anagram of ACGTA (Counts: A:2, C:1, G:1, T:1). </w:t>
       </w:r>
     </w:p>
     <w:p>
@@ -512,16 +519,8 @@
           <w:numId w:val="16"/>
         </w:numPr>
         <w:bidi w:val="0"/>
-        <w:rPr>
-          <w:b/>
-          <w:bCs/>
-        </w:rPr>
-      </w:pPr>
-      <w:r>
-        <w:rPr>
-          <w:b/>
-          <w:bCs/>
-        </w:rPr>
+      </w:pPr>
+      <w:r>
         <w:t>Motif Identified: ATGCA (96 occurrences).</w:t>
       </w:r>
     </w:p>
@@ -532,17 +531,22 @@
           <w:numId w:val="16"/>
         </w:numPr>
         <w:bidi w:val="0"/>
-        <w:rPr>
-          <w:b/>
-          <w:bCs/>
-        </w:rPr>
-      </w:pPr>
-      <w:r>
-        <w:rPr>
-          <w:b/>
-          <w:bCs/>
-        </w:rPr>
+      </w:pPr>
+      <w:r>
         <w:t>Structural Insight: Parameterized matching successfully matched ATGCA with TGCAT. Even though they are not anagrams, they share the same Structure Signature (0, 0, 0, 0, 4). This demonstrates that Parameterized matching is focused on the "shape" of the string (where characters repeat) rather than the characters themselves.</w:t>
+      </w:r>
+    </w:p>
+    <w:p>
+      <w:pPr>
+        <w:bidi w:val="0"/>
+      </w:pPr>
+    </w:p>
+    <w:p>
+      <w:pPr>
+        <w:bidi w:val="0"/>
+      </w:pPr>
+      <w:r>
+        <w:t>Due to the extensive volume of data generated, the console output in the command prompt is truncated. To review the complete set of results, please refer to the output.txt file</w:t>
       </w:r>
     </w:p>
     <w:p>
@@ -4258,7 +4262,6 @@
   <w:style w:type="character" w:default="1" w:styleId="a0">
     <w:name w:val="Default Paragraph Font"/>
     <w:uiPriority w:val="1"/>
-    <w:semiHidden/>
     <w:unhideWhenUsed/>
   </w:style>
   <w:style w:type="table" w:default="1" w:styleId="a1">

</xml_diff>